<commit_message>
Hap-plan updated: Analyse datastore spellingcheck
</commit_message>
<xml_diff>
--- a/documents/Hap-plan.docx
+++ b/documents/Hap-plan.docx
@@ -5843,19 +5843,11 @@
                 <w:lang w:val="nl-NL"/>
               </w:rPr>
             </w:pPr>
-            <w:proofErr w:type="spellStart"/>
-            <w:r>
-              <w:rPr>
-                <w:lang w:val="nl-NL"/>
-              </w:rPr>
-              <w:t>Crawler</w:t>
-            </w:r>
-            <w:proofErr w:type="spellEnd"/>
-            <w:r>
-              <w:rPr>
-                <w:lang w:val="nl-NL"/>
-              </w:rPr>
-              <w:t xml:space="preserve"> http 30X pagina’s verwerken</w:t>
+            <w:r>
+              <w:rPr>
+                <w:lang w:val="nl-NL"/>
+              </w:rPr>
+              <w:t>Crawler http 30X pagina’s verwerken</w:t>
             </w:r>
           </w:p>
           <w:p>
@@ -5925,14 +5917,7 @@
               <w:rPr>
                 <w:lang w:val="nl-NL"/>
               </w:rPr>
-              <w:t xml:space="preserve">Optimaliseren </w:t>
-            </w:r>
-            <w:proofErr w:type="spellStart"/>
-            <w:r>
-              <w:rPr>
-                <w:lang w:val="nl-NL"/>
-              </w:rPr>
-              <w:t>p</w:t>
+              <w:t>Optimaliseren p</w:t>
             </w:r>
             <w:r>
               <w:rPr>
@@ -5940,7 +5925,6 @@
               </w:rPr>
               <w:t>arser</w:t>
             </w:r>
-            <w:proofErr w:type="spellEnd"/>
           </w:p>
         </w:tc>
         <w:tc>
@@ -5992,29 +5976,22 @@
           <w:p>
             <w:pPr>
               <w:cnfStyle w:val="000000000000" w:firstRow="0" w:lastRow="0" w:firstColumn="0" w:lastColumn="0" w:oddVBand="0" w:evenVBand="0" w:oddHBand="0" w:evenHBand="0" w:firstRowFirstColumn="0" w:firstRowLastColumn="0" w:lastRowFirstColumn="0" w:lastRowLastColumn="0"/>
-              <w:rPr>
-                <w:lang w:val="nl-NL"/>
-              </w:rPr>
-            </w:pPr>
-            <w:r>
-              <w:rPr>
-                <w:lang w:val="nl-NL"/>
-              </w:rPr>
+            </w:pPr>
+            <w:r>
               <w:t>Performance test 2</w:t>
             </w:r>
           </w:p>
           <w:p>
             <w:pPr>
               <w:cnfStyle w:val="000000000000" w:firstRow="0" w:lastRow="0" w:firstColumn="0" w:lastColumn="0" w:oddVBand="0" w:evenVBand="0" w:oddHBand="0" w:evenHBand="0" w:firstRowFirstColumn="0" w:firstRowLastColumn="0" w:lastRowFirstColumn="0" w:lastRowLastColumn="0"/>
-              <w:rPr>
-                <w:lang w:val="nl-NL"/>
-              </w:rPr>
-            </w:pPr>
-            <w:r>
-              <w:rPr>
-                <w:lang w:val="nl-NL"/>
-              </w:rPr>
-              <w:t>Testen (test-cases)</w:t>
+            </w:pPr>
+            <w:proofErr w:type="spellStart"/>
+            <w:r>
+              <w:t>Testen</w:t>
+            </w:r>
+            <w:proofErr w:type="spellEnd"/>
+            <w:r>
+              <w:t xml:space="preserve"> (test-cases)</w:t>
             </w:r>
           </w:p>
         </w:tc>
@@ -6126,8 +6103,6 @@
         </w:rPr>
       </w:pPr>
       <w:bookmarkStart w:id="10" w:name="_Toc388276904"/>
-      <w:bookmarkStart w:id="11" w:name="_GoBack"/>
-      <w:bookmarkEnd w:id="11"/>
       <w:r>
         <w:rPr>
           <w:lang w:val="nl-NL"/>
@@ -6144,7 +6119,7 @@
           <w:lang w:val="nl-NL"/>
         </w:rPr>
       </w:pPr>
-      <w:bookmarkStart w:id="12" w:name="_Toc388276905"/>
+      <w:bookmarkStart w:id="11" w:name="_Toc388276905"/>
       <w:r>
         <w:rPr>
           <w:lang w:val="nl-NL"/>
@@ -6163,7 +6138,7 @@
         </w:rPr>
         <w:t>Afspraken</w:t>
       </w:r>
-      <w:bookmarkEnd w:id="12"/>
+      <w:bookmarkEnd w:id="11"/>
     </w:p>
     <w:p>
       <w:pPr>
@@ -6620,7 +6595,7 @@
           <w:lang w:val="nl-NL"/>
         </w:rPr>
       </w:pPr>
-      <w:bookmarkStart w:id="13" w:name="_Toc388276906"/>
+      <w:bookmarkStart w:id="12" w:name="_Toc388276906"/>
       <w:r>
         <w:rPr>
           <w:lang w:val="nl-NL"/>
@@ -6639,7 +6614,7 @@
         </w:rPr>
         <w:t>Organisatie Structuur</w:t>
       </w:r>
-      <w:bookmarkEnd w:id="13"/>
+      <w:bookmarkEnd w:id="12"/>
     </w:p>
     <w:p>
       <w:pPr>
@@ -6894,7 +6869,7 @@
           <w:lang w:val="nl-NL"/>
         </w:rPr>
       </w:pPr>
-      <w:bookmarkStart w:id="14" w:name="_Toc388276907"/>
+      <w:bookmarkStart w:id="13" w:name="_Toc388276907"/>
       <w:r>
         <w:rPr>
           <w:lang w:val="nl-NL"/>
@@ -6914,7 +6889,7 @@
         </w:rPr>
         <w:t>Rollen</w:t>
       </w:r>
-      <w:bookmarkEnd w:id="14"/>
+      <w:bookmarkEnd w:id="13"/>
     </w:p>
     <w:p>
       <w:pPr>
@@ -7323,7 +7298,7 @@
           <w:lang w:val="nl-NL"/>
         </w:rPr>
       </w:pPr>
-      <w:bookmarkStart w:id="15" w:name="_Toc388276908"/>
+      <w:bookmarkStart w:id="14" w:name="_Toc388276908"/>
       <w:r>
         <w:rPr>
           <w:lang w:val="nl-NL"/>
@@ -7342,7 +7317,7 @@
         </w:rPr>
         <w:t>Communicatie</w:t>
       </w:r>
-      <w:bookmarkEnd w:id="15"/>
+      <w:bookmarkEnd w:id="14"/>
     </w:p>
     <w:p>
       <w:r>
@@ -8409,7 +8384,7 @@
           <w:lang w:val="nl-NL"/>
         </w:rPr>
       </w:pPr>
-      <w:bookmarkStart w:id="16" w:name="_Toc388276909"/>
+      <w:bookmarkStart w:id="15" w:name="_Toc388276909"/>
       <w:r>
         <w:rPr>
           <w:lang w:val="nl-NL"/>
@@ -8417,7 +8392,7 @@
         <w:lastRenderedPageBreak/>
         <w:t>Kwaliteitseisen</w:t>
       </w:r>
-      <w:bookmarkEnd w:id="16"/>
+      <w:bookmarkEnd w:id="15"/>
     </w:p>
     <w:p>
       <w:pPr>
@@ -8452,7 +8427,7 @@
           <w:lang w:val="nl-NL"/>
         </w:rPr>
       </w:pPr>
-      <w:bookmarkStart w:id="17" w:name="_Toc388276910"/>
+      <w:bookmarkStart w:id="16" w:name="_Toc388276910"/>
       <w:r>
         <w:rPr>
           <w:lang w:val="nl-NL"/>
@@ -8471,7 +8446,7 @@
         </w:rPr>
         <w:t>Meetbare kwaliteit</w:t>
       </w:r>
-      <w:bookmarkEnd w:id="17"/>
+      <w:bookmarkEnd w:id="16"/>
     </w:p>
     <w:p>
       <w:pPr>
@@ -9181,7 +9156,7 @@
           <w:lang w:val="nl-NL"/>
         </w:rPr>
       </w:pPr>
-      <w:bookmarkStart w:id="18" w:name="_Toc388276911"/>
+      <w:bookmarkStart w:id="17" w:name="_Toc388276911"/>
       <w:r>
         <w:rPr>
           <w:lang w:val="nl-NL"/>
@@ -9208,7 +9183,7 @@
         </w:rPr>
         <w:t>Done</w:t>
       </w:r>
-      <w:bookmarkEnd w:id="18"/>
+      <w:bookmarkEnd w:id="17"/>
       <w:proofErr w:type="spellEnd"/>
     </w:p>
     <w:p>
@@ -9287,21 +9262,7 @@
         <w:rPr>
           <w:lang w:val="nl-NL"/>
         </w:rPr>
-        <w:t xml:space="preserve"> gebruikt de </w:t>
-      </w:r>
-      <w:proofErr w:type="spellStart"/>
-      <w:r>
-        <w:rPr>
-          <w:lang w:val="nl-NL"/>
-        </w:rPr>
-        <w:t>crawler</w:t>
-      </w:r>
-      <w:proofErr w:type="spellEnd"/>
-      <w:r>
-        <w:rPr>
-          <w:lang w:val="nl-NL"/>
-        </w:rPr>
-        <w:t xml:space="preserve"> vervolgens op een pagina te downloaden van die </w:t>
+        <w:t xml:space="preserve"> gebruikt de crawler vervolgens op een pagina te downloaden van die </w:t>
       </w:r>
       <w:proofErr w:type="spellStart"/>
       <w:r>
@@ -9621,7 +9582,7 @@
           <w:lang w:val="nl-NL"/>
         </w:rPr>
       </w:pPr>
-      <w:bookmarkStart w:id="19" w:name="_Toc388276912"/>
+      <w:bookmarkStart w:id="18" w:name="_Toc388276912"/>
       <w:r>
         <w:rPr>
           <w:lang w:val="nl-NL"/>
@@ -9640,7 +9601,7 @@
         </w:rPr>
         <w:t>Niet meetbare kwaliteit</w:t>
       </w:r>
-      <w:bookmarkEnd w:id="19"/>
+      <w:bookmarkEnd w:id="18"/>
     </w:p>
     <w:p>
       <w:pPr>
@@ -10004,7 +9965,7 @@
           <w:lang w:val="nl-NL"/>
         </w:rPr>
       </w:pPr>
-      <w:bookmarkStart w:id="20" w:name="_Toc388276913"/>
+      <w:bookmarkStart w:id="19" w:name="_Toc388276913"/>
       <w:r>
         <w:rPr>
           <w:lang w:val="nl-NL"/>
@@ -10024,7 +9985,7 @@
         </w:rPr>
         <w:t>Huisstijl</w:t>
       </w:r>
-      <w:bookmarkEnd w:id="20"/>
+      <w:bookmarkEnd w:id="19"/>
     </w:p>
     <w:p>
       <w:pPr>
@@ -10865,7 +10826,7 @@
           <w:lang w:val="nl-NL"/>
         </w:rPr>
       </w:pPr>
-      <w:bookmarkStart w:id="21" w:name="_Toc388276914"/>
+      <w:bookmarkStart w:id="20" w:name="_Toc388276914"/>
       <w:r>
         <w:rPr>
           <w:lang w:val="nl-NL"/>
@@ -10873,7 +10834,7 @@
         <w:lastRenderedPageBreak/>
         <w:t>Risicoanalyse</w:t>
       </w:r>
-      <w:bookmarkEnd w:id="21"/>
+      <w:bookmarkEnd w:id="20"/>
     </w:p>
     <w:tbl>
       <w:tblPr>
@@ -11900,7 +11861,7 @@
           <w:lang w:val="nl-NL"/>
         </w:rPr>
       </w:pPr>
-      <w:bookmarkStart w:id="22" w:name="_Toc388276915"/>
+      <w:bookmarkStart w:id="21" w:name="_Toc388276915"/>
       <w:r>
         <w:rPr>
           <w:lang w:val="nl-NL"/>
@@ -11908,7 +11869,7 @@
         <w:lastRenderedPageBreak/>
         <w:t>Plannen voor betere relevantie bepaling</w:t>
       </w:r>
-      <w:bookmarkEnd w:id="22"/>
+      <w:bookmarkEnd w:id="21"/>
     </w:p>
     <w:p>
       <w:pPr>
@@ -12468,187 +12429,149 @@
           <w:lang w:val="nl-NL"/>
         </w:rPr>
       </w:pPr>
-      <w:bookmarkStart w:id="23" w:name="_Toc388276916"/>
+      <w:bookmarkStart w:id="22" w:name="_Toc388276916"/>
       <w:r>
         <w:rPr>
           <w:lang w:val="nl-NL"/>
         </w:rPr>
         <w:lastRenderedPageBreak/>
         <w:t>Analyse</w:t>
+      </w:r>
+      <w:bookmarkEnd w:id="22"/>
+    </w:p>
+    <w:p>
+      <w:pPr>
+        <w:pStyle w:val="Kop2"/>
+        <w:rPr>
+          <w:lang w:val="nl-NL"/>
+        </w:rPr>
+      </w:pPr>
+      <w:bookmarkStart w:id="23" w:name="_Toc388276917"/>
+      <w:r>
+        <w:rPr>
+          <w:lang w:val="nl-NL"/>
+        </w:rPr>
+        <w:t>9</w:t>
+      </w:r>
+      <w:r>
+        <w:rPr>
+          <w:lang w:val="nl-NL"/>
+        </w:rPr>
+        <w:t xml:space="preserve">.1 </w:t>
+      </w:r>
+      <w:r>
+        <w:rPr>
+          <w:lang w:val="nl-NL"/>
+        </w:rPr>
+        <w:t>Analyse Datastore</w:t>
       </w:r>
       <w:bookmarkEnd w:id="23"/>
     </w:p>
     <w:p>
       <w:pPr>
-        <w:pStyle w:val="Kop2"/>
-        <w:rPr>
-          <w:lang w:val="nl-NL"/>
-        </w:rPr>
-      </w:pPr>
-      <w:bookmarkStart w:id="24" w:name="_Toc388276917"/>
-      <w:r>
-        <w:rPr>
-          <w:lang w:val="nl-NL"/>
-        </w:rPr>
-        <w:t>9</w:t>
-      </w:r>
-      <w:r>
-        <w:rPr>
-          <w:lang w:val="nl-NL"/>
-        </w:rPr>
-        <w:t xml:space="preserve">.1 </w:t>
-      </w:r>
-      <w:r>
-        <w:rPr>
-          <w:lang w:val="nl-NL"/>
-        </w:rPr>
-        <w:t>Analyse Datastore</w:t>
-      </w:r>
+        <w:rPr>
+          <w:lang w:val="nl-NL"/>
+        </w:rPr>
+      </w:pPr>
+      <w:bookmarkStart w:id="24" w:name="_GoBack"/>
       <w:bookmarkEnd w:id="24"/>
+      <w:r>
+        <w:rPr>
+          <w:lang w:val="nl-NL"/>
+        </w:rPr>
+        <w:t xml:space="preserve">Deze analyse </w:t>
+      </w:r>
+      <w:r>
+        <w:rPr>
+          <w:lang w:val="nl-NL"/>
+        </w:rPr>
+        <w:t xml:space="preserve">gaat over het opslaan van gecrawlde data. Deze data bevat relevante informatie over een webpagina en wat hier wel en niet aan belangrijk is. </w:t>
+      </w:r>
     </w:p>
     <w:p>
       <w:pPr>
-        <w:rPr>
-          <w:lang w:val="nl-NL"/>
-        </w:rPr>
-      </w:pPr>
-      <w:r>
-        <w:rPr>
-          <w:lang w:val="nl-NL"/>
-        </w:rPr>
-        <w:t xml:space="preserve">Deze analyse </w:t>
-      </w:r>
-      <w:r>
-        <w:rPr>
-          <w:lang w:val="nl-NL"/>
-        </w:rPr>
-        <w:t xml:space="preserve">gaat over het opslaan van gecrawlde data. Deze data bevat relevante informatie over een webpagina en wat hier wel en niet aan belangrijk is. </w:t>
+        <w:pStyle w:val="Kop4"/>
+        <w:rPr>
+          <w:lang w:val="nl-NL"/>
+        </w:rPr>
+      </w:pPr>
+      <w:r>
+        <w:rPr>
+          <w:lang w:val="nl-NL"/>
+        </w:rPr>
+        <w:t>Flat file</w:t>
+      </w:r>
+      <w:r>
+        <w:rPr>
+          <w:lang w:val="nl-NL"/>
+        </w:rPr>
+        <w:tab/>
       </w:r>
     </w:p>
     <w:p>
       <w:pPr>
-        <w:pStyle w:val="Kop4"/>
-        <w:rPr>
-          <w:lang w:val="nl-NL"/>
-        </w:rPr>
-      </w:pPr>
-      <w:r>
-        <w:rPr>
-          <w:lang w:val="nl-NL"/>
-        </w:rPr>
-        <w:t>Flat file</w:t>
-      </w:r>
-      <w:r>
-        <w:rPr>
-          <w:lang w:val="nl-NL"/>
-        </w:rPr>
-        <w:tab/>
+        <w:rPr>
+          <w:lang w:val="nl-NL"/>
+        </w:rPr>
+      </w:pPr>
+      <w:r>
+        <w:rPr>
+          <w:lang w:val="nl-NL"/>
+        </w:rPr>
+        <w:t xml:space="preserve">Flat file in de simpelste vorm van het opslaan van data. Het voordeel hiervan is dat het makkelijk gebruikt kan worden op andere systemen. </w:t>
+      </w:r>
+      <w:r>
+        <w:rPr>
+          <w:lang w:val="nl-NL"/>
+        </w:rPr>
+        <w:t>Hier is alleen een tekst editor voor nodig.</w:t>
+      </w:r>
+      <w:r>
+        <w:rPr>
+          <w:lang w:val="nl-NL"/>
+        </w:rPr>
+        <w:t xml:space="preserve"> Het is makkelijk om data toe te voegen, aangezien je gewoon aan het einde kan bijschrijven.</w:t>
+      </w:r>
+      <w:r>
+        <w:rPr>
+          <w:lang w:val="nl-NL"/>
+        </w:rPr>
+        <w:t xml:space="preserve"> </w:t>
+      </w:r>
+      <w:r>
+        <w:rPr>
+          <w:lang w:val="nl-NL"/>
+        </w:rPr>
+        <w:t xml:space="preserve">Het nadeel van dit systeem is dat zoeken hierin lastig is, aangezien er geen gebruik gemaakt wordt van relaties tussen bestanden. Er kunnen geen wiskunde functies gebruikt worden in een flat file. </w:t>
       </w:r>
     </w:p>
     <w:p>
       <w:pPr>
-        <w:rPr>
-          <w:rFonts w:ascii="Arial" w:hAnsi="Arial" w:cs="Arial"/>
-          <w:color w:val="464646"/>
-          <w:sz w:val="20"/>
-          <w:szCs w:val="20"/>
+        <w:pStyle w:val="Kop4"/>
+        <w:rPr>
           <w:shd w:val="clear" w:color="auto" w:fill="FFFFFF"/>
           <w:lang w:val="nl-NL"/>
         </w:rPr>
       </w:pPr>
       <w:r>
         <w:rPr>
-          <w:lang w:val="nl-NL"/>
-        </w:rPr>
-        <w:t xml:space="preserve">Flat file in de simpelste vorm van het opslaan van data. Het voordeel hiervan is dat het makkelijk gebruikt kan worden op andere systemen. </w:t>
-      </w:r>
-      <w:r>
-        <w:rPr>
-          <w:lang w:val="nl-NL"/>
-        </w:rPr>
-        <w:t>Hier is alleen een tekst editor voor nodig.</w:t>
-      </w:r>
-      <w:r>
-        <w:rPr>
-          <w:lang w:val="nl-NL"/>
-        </w:rPr>
-        <w:t xml:space="preserve"> Het is makkelijk om data toe te voegen, aangezien je gewoon aan het einde kan bijschrijven.</w:t>
-      </w:r>
-      <w:r>
-        <w:rPr>
-          <w:lang w:val="nl-NL"/>
-        </w:rPr>
-        <w:t xml:space="preserve"> </w:t>
-      </w:r>
-      <w:r>
-        <w:rPr>
-          <w:lang w:val="nl-NL"/>
-        </w:rPr>
-        <w:t xml:space="preserve">Het nadeel van dit systeem is dat zoeken hierin lastig is, aangezien er geen gebruik gemaakt wordt van relaties tussen bestanden.  Er kunnen geen van wiskunde  </w:t>
-      </w:r>
-      <w:r>
-        <w:rPr>
-          <w:lang w:val="nl-NL"/>
-        </w:rPr>
-        <w:t>Het meest voorkomende formaat is CSV (</w:t>
-      </w:r>
-      <w:proofErr w:type="spellStart"/>
-      <w:r>
-        <w:rPr>
-          <w:lang w:val="nl-NL"/>
-        </w:rPr>
-        <w:t>Comma</w:t>
-      </w:r>
-      <w:proofErr w:type="spellEnd"/>
-      <w:r>
-        <w:rPr>
-          <w:lang w:val="nl-NL"/>
-        </w:rPr>
-        <w:t xml:space="preserve"> </w:t>
-      </w:r>
-      <w:proofErr w:type="spellStart"/>
-      <w:r>
-        <w:rPr>
-          <w:lang w:val="nl-NL"/>
-        </w:rPr>
-        <w:t>Separated</w:t>
-      </w:r>
-      <w:proofErr w:type="spellEnd"/>
-      <w:r>
-        <w:rPr>
-          <w:lang w:val="nl-NL"/>
-        </w:rPr>
-        <w:t xml:space="preserve"> </w:t>
-      </w:r>
-      <w:proofErr w:type="spellStart"/>
-      <w:r>
-        <w:rPr>
-          <w:lang w:val="nl-NL"/>
-        </w:rPr>
-        <w:t>Variable</w:t>
-      </w:r>
-      <w:proofErr w:type="spellEnd"/>
-      <w:r>
-        <w:rPr>
-          <w:lang w:val="nl-NL"/>
-        </w:rPr>
-        <w:t>).</w:t>
+          <w:shd w:val="clear" w:color="auto" w:fill="FFFFFF"/>
+          <w:lang w:val="nl-NL"/>
+        </w:rPr>
+        <w:t>Databases</w:t>
       </w:r>
     </w:p>
     <w:p>
       <w:pPr>
-        <w:pStyle w:val="Kop4"/>
-        <w:rPr>
-          <w:shd w:val="clear" w:color="auto" w:fill="FFFFFF"/>
-          <w:lang w:val="nl-NL"/>
-        </w:rPr>
-      </w:pPr>
-      <w:r>
-        <w:rPr>
-          <w:shd w:val="clear" w:color="auto" w:fill="FFFFFF"/>
-          <w:lang w:val="nl-NL"/>
-        </w:rPr>
-        <w:t>Databases</w:t>
+        <w:rPr>
+          <w:lang w:val="nl-NL"/>
+        </w:rPr>
+      </w:pPr>
+      <w:r>
+        <w:rPr>
+          <w:lang w:val="nl-NL"/>
+        </w:rPr>
+        <w:t xml:space="preserve">Een database is daarentegen niet geheel simpel. Het is wel een flexibele en efficiënte manier van het opslaan van data. Ook kunnen er query’s worden uitgevoerd op de database. Hiermee wordt er een vraag aan de database gesteld en de database stuurt deze data dan terug. Als het goed ontworpen is, is er weinig kans op dubbele data. Nadelen van databases zijn de techniek en de kennis die je ervoor moet bezitten. Als het niet goed ontworpen is kan het de efficiëntie verlagen. </w:t>
       </w:r>
     </w:p>
     <w:p>
@@ -12661,20 +12584,7 @@
         <w:rPr>
           <w:lang w:val="nl-NL"/>
         </w:rPr>
-        <w:t xml:space="preserve">Een database is daarentegen niet geheel simpel. Het is wel een flexibele en efficiënte manier van het opslaan van data. Ook kunnen er query’s worden uitgevoerd op de database. Hiermee wordt er een vraag aan de database gesteld en de database stuurt deze data dan terug. Als het goed ontworpen is, is er weinig kans op dubbele data. Nadelen van databases zijn de techniek en de kennis die je ervoor moet bezitten. Als het niet goed ontworpen is kan het de efficiëntie verlagen. </w:t>
-      </w:r>
-    </w:p>
-    <w:p>
-      <w:pPr>
-        <w:rPr>
-          <w:lang w:val="nl-NL"/>
-        </w:rPr>
-      </w:pPr>
-      <w:r>
-        <w:rPr>
-          <w:lang w:val="nl-NL"/>
-        </w:rPr>
-        <w:t>V</w:t>
+        <w:t>Een database is duidelijk beter te gebruiken voor ons systeem. V</w:t>
       </w:r>
       <w:r>
         <w:rPr>
@@ -12691,7 +12601,7 @@
           <w:shd w:val="clear" w:color="auto" w:fill="FFFFFF"/>
           <w:lang w:val="nl-NL"/>
         </w:rPr>
-        <w:t xml:space="preserve">relationele database management systemen kunnen gebruikt worden. </w:t>
+        <w:t>relationele database management systemen kunnen gebruikt worden.</w:t>
       </w:r>
       <w:r>
         <w:rPr>
@@ -12701,7 +12611,29 @@
           <w:shd w:val="clear" w:color="auto" w:fill="FFFFFF"/>
           <w:lang w:val="nl-NL"/>
         </w:rPr>
-        <w:t xml:space="preserve">Hieronder een aantal punten om voor die database te kiezen. </w:t>
+        <w:t xml:space="preserve"> </w:t>
+      </w:r>
+      <w:r>
+        <w:rPr>
+          <w:lang w:val="nl-NL"/>
+        </w:rPr>
+        <w:t xml:space="preserve">Hieronder een aantal database opties die gebruikt kunnen worden.  </w:t>
+      </w:r>
+      <w:r>
+        <w:rPr>
+          <w:lang w:val="nl-NL"/>
+        </w:rPr>
+        <w:tab/>
+      </w:r>
+      <w:r>
+        <w:rPr>
+          <w:rFonts w:cs="Arial"/>
+          <w:color w:val="000000"/>
+          <w:szCs w:val="22"/>
+          <w:shd w:val="clear" w:color="auto" w:fill="FFFFFF"/>
+          <w:lang w:val="nl-NL"/>
+        </w:rPr>
+        <w:t xml:space="preserve"> </w:t>
       </w:r>
     </w:p>
     <w:p>
@@ -14295,35 +14227,7 @@
         <w:rPr>
           <w:lang w:val="nl-NL"/>
         </w:rPr>
-        <w:t xml:space="preserve"> </w:t>
-      </w:r>
-      <w:proofErr w:type="spellStart"/>
-      <w:r>
-        <w:rPr>
-          <w:lang w:val="nl-NL"/>
-        </w:rPr>
-        <w:t>Crawler</w:t>
-      </w:r>
-      <w:proofErr w:type="spellEnd"/>
-      <w:r>
-        <w:rPr>
-          <w:lang w:val="nl-NL"/>
-        </w:rPr>
-        <w:t xml:space="preserve"> en </w:t>
-      </w:r>
-      <w:proofErr w:type="spellStart"/>
-      <w:r>
-        <w:rPr>
-          <w:lang w:val="nl-NL"/>
-        </w:rPr>
-        <w:t>Parser</w:t>
-      </w:r>
-      <w:proofErr w:type="spellEnd"/>
-      <w:r>
-        <w:rPr>
-          <w:lang w:val="nl-NL"/>
-        </w:rPr>
-        <w:t xml:space="preserve"> </w:t>
+        <w:t xml:space="preserve"> Crawler en Parser </w:t>
       </w:r>
       <w:proofErr w:type="spellStart"/>
       <w:r>
@@ -14444,30 +14348,8 @@
         <w:rPr>
           <w:lang w:val="nl-NL"/>
         </w:rPr>
-        <w:t xml:space="preserve"> </w:t>
-      </w:r>
-      <w:proofErr w:type="spellStart"/>
-      <w:r>
-        <w:rPr>
-          <w:lang w:val="nl-NL"/>
-        </w:rPr>
-        <w:t>Crawler</w:t>
-      </w:r>
-      <w:proofErr w:type="spellEnd"/>
-      <w:r>
-        <w:rPr>
-          <w:lang w:val="nl-NL"/>
-        </w:rPr>
-        <w:t xml:space="preserve"> en </w:t>
-      </w:r>
-      <w:proofErr w:type="spellStart"/>
-      <w:r>
-        <w:rPr>
-          <w:lang w:val="nl-NL"/>
-        </w:rPr>
-        <w:t>Parser</w:t>
-      </w:r>
-      <w:proofErr w:type="spellEnd"/>
+        <w:t xml:space="preserve"> Crawler en Parser</w:t>
+      </w:r>
     </w:p>
     <w:p>
       <w:pPr>
@@ -15046,77 +14928,21 @@
         <w:rPr>
           <w:lang w:val="nl-NL"/>
         </w:rPr>
-        <w:t xml:space="preserve"> </w:t>
+        <w:t xml:space="preserve"> crawler en parser kunnen er momenten zijn dat de crawler moet wachten op een parser, omdat de parser data niet zo snel kan verwerken als de crawler deze kan aanleveren. Omdat deze methode modulair is kunnen er gemakkelijk meerdere parsers of crawlers aangezet worden. Bij de opstelling van een </w:t>
       </w:r>
       <w:proofErr w:type="spellStart"/>
       <w:r>
         <w:rPr>
           <w:lang w:val="nl-NL"/>
         </w:rPr>
-        <w:t>crawler</w:t>
+        <w:t>dedicted</w:t>
       </w:r>
       <w:proofErr w:type="spellEnd"/>
       <w:r>
         <w:rPr>
           <w:lang w:val="nl-NL"/>
         </w:rPr>
-        <w:t xml:space="preserve"> en </w:t>
-      </w:r>
-      <w:proofErr w:type="spellStart"/>
-      <w:r>
-        <w:rPr>
-          <w:lang w:val="nl-NL"/>
-        </w:rPr>
-        <w:t>parser</w:t>
-      </w:r>
-      <w:proofErr w:type="spellEnd"/>
-      <w:r>
-        <w:rPr>
-          <w:lang w:val="nl-NL"/>
-        </w:rPr>
-        <w:t xml:space="preserve"> kunnen er momenten zijn dat de crawler moet wachten op een parser, omdat de parser data niet zo snel kan verwerken als de crawler deze kan aanleveren. Omdat deze methode modulair is kunnen er gemakkelijk meerdere parsers of crawlers aangezet worden. Bij de opstelling van een </w:t>
-      </w:r>
-      <w:proofErr w:type="spellStart"/>
-      <w:r>
-        <w:rPr>
-          <w:lang w:val="nl-NL"/>
-        </w:rPr>
-        <w:t>dedicted</w:t>
-      </w:r>
-      <w:proofErr w:type="spellEnd"/>
-      <w:r>
-        <w:rPr>
-          <w:lang w:val="nl-NL"/>
-        </w:rPr>
-        <w:t xml:space="preserve"> </w:t>
-      </w:r>
-      <w:proofErr w:type="spellStart"/>
-      <w:r>
-        <w:rPr>
-          <w:lang w:val="nl-NL"/>
-        </w:rPr>
-        <w:t>crawler</w:t>
-      </w:r>
-      <w:proofErr w:type="spellEnd"/>
-      <w:r>
-        <w:rPr>
-          <w:lang w:val="nl-NL"/>
-        </w:rPr>
-        <w:t xml:space="preserve"> en </w:t>
-      </w:r>
-      <w:proofErr w:type="spellStart"/>
-      <w:r>
-        <w:rPr>
-          <w:lang w:val="nl-NL"/>
-        </w:rPr>
-        <w:t>parser</w:t>
-      </w:r>
-      <w:proofErr w:type="spellEnd"/>
-      <w:r>
-        <w:rPr>
-          <w:lang w:val="nl-NL"/>
-        </w:rPr>
-        <w:t xml:space="preserve"> moet er ook rekening gehouden worden met het aantal </w:t>
+        <w:t xml:space="preserve"> crawler en parser moet er ook rekening gehouden worden met het aantal </w:t>
       </w:r>
       <w:proofErr w:type="spellStart"/>
       <w:r>
@@ -21095,7 +20921,7 @@
             <w:sz w:val="40"/>
             <w:szCs w:val="40"/>
           </w:rPr>
-          <w:t>9</w:t>
+          <w:t>17</w:t>
         </w:r>
         <w:r>
           <w:rPr>
@@ -26328,7 +26154,7 @@
   <a:extraClrSchemeLst/>
   <a:extLst>
     <a:ext uri="{05A4C25C-085E-4340-85A3-A5531E510DB2}">
-      <thm15:themeFamily xmlns="" xmlns:thm15="http://schemas.microsoft.com/office/thememl/2012/main" name="Ion" id="{B8441ADB-2E43-4AF7-B97A-BD870242C6A8}" vid="{292E63A9-BB86-4E3D-B92A-7223C6510D2E}"/>
+      <thm15:themeFamily xmlns:thm15="http://schemas.microsoft.com/office/thememl/2012/main" xmlns="" name="Ion" id="{B8441ADB-2E43-4AF7-B97A-BD870242C6A8}" vid="{292E63A9-BB86-4E3D-B92A-7223C6510D2E}"/>
     </a:ext>
   </a:extLst>
 </a:theme>
@@ -26372,7 +26198,7 @@
 </file>
 
 <file path=customXml/itemProps2.xml><?xml version="1.0" encoding="utf-8"?>
-<ds:datastoreItem xmlns:ds="http://schemas.openxmlformats.org/officeDocument/2006/customXml" ds:itemID="{FEB76CF4-C58B-4086-9CC5-BD8713781673}">
+<ds:datastoreItem xmlns:ds="http://schemas.openxmlformats.org/officeDocument/2006/customXml" ds:itemID="{CE793B2A-6BE8-40F5-B010-A109E34D6445}">
   <ds:schemaRefs>
     <ds:schemaRef ds:uri="http://schemas.openxmlformats.org/officeDocument/2006/bibliography"/>
   </ds:schemaRefs>

</xml_diff>